<commit_message>
MOD: cambia la palabra parqueadero por propieadad
</commit_message>
<xml_diff>
--- a/Ejercicios/Diseño/3. EjercicioNiza -operaciones sobre torres de Niza - adición de clases.docx
+++ b/Ejercicios/Diseño/3. EjercicioNiza -operaciones sobre torres de Niza - adición de clases.docx
@@ -765,7 +765,55 @@
           <w:sz w:val="24"/>
           <w:szCs w:val="24"/>
         </w:rPr>
-        <w:t>PARA HACER ESTAS FUNCIONALIDADES AGREGUE UN VECTOR DE PARQUEADEROS SIMILAR AL QUE HICIMOS CON PROPIETARIOS, AJUSTE SU CODIGO PARA AGREGAR LOS PARQUEADEROS TANTO A LOS PROPIETARIOS COMO AL ARREGLO. AJUSTE EL DIAGRAMA UML</w:t>
+        <w:t xml:space="preserve">PARA HACER ESTAS FUNCIONALIDADES AGREGUE UN VECTOR DE </w:t>
+      </w:r>
+      <w:r>
+        <w:rPr>
+          <w:rFonts w:ascii="Californian FB" w:hAnsi="Californian FB"/>
+          <w:sz w:val="24"/>
+          <w:szCs w:val="24"/>
+        </w:rPr>
+        <w:t>PROPIEDADES</w:t>
+      </w:r>
+      <w:r>
+        <w:rPr>
+          <w:rFonts w:ascii="Californian FB" w:hAnsi="Californian FB"/>
+          <w:sz w:val="24"/>
+          <w:szCs w:val="24"/>
+        </w:rPr>
+        <w:t xml:space="preserve"> SIMILAR AL QUE HICIMOS CON PROPIETARIOS, AJUSTE SU CODIGO PARA AGREGAR LOS </w:t>
+      </w:r>
+      <w:r>
+        <w:rPr>
+          <w:rFonts w:ascii="Californian FB" w:hAnsi="Californian FB"/>
+          <w:sz w:val="24"/>
+          <w:szCs w:val="24"/>
+        </w:rPr>
+        <w:t>PROPIEDADES</w:t>
+      </w:r>
+      <w:r>
+        <w:rPr>
+          <w:rFonts w:ascii="Californian FB" w:hAnsi="Californian FB"/>
+          <w:sz w:val="24"/>
+          <w:szCs w:val="24"/>
+        </w:rPr>
+        <w:t xml:space="preserve"> TANTO A LOS PROPIETARIOS COMO AL </w:t>
+      </w:r>
+      <w:r>
+        <w:rPr>
+          <w:rFonts w:ascii="Californian FB" w:hAnsi="Californian FB"/>
+          <w:sz w:val="24"/>
+          <w:szCs w:val="24"/>
+        </w:rPr>
+        <w:t>VECTOR</w:t>
+      </w:r>
+      <w:r>
+        <w:rPr>
+          <w:rFonts w:ascii="Californian FB" w:hAnsi="Californian FB"/>
+          <w:sz w:val="24"/>
+          <w:szCs w:val="24"/>
+        </w:rPr>
+        <w:t>. AJUSTE EL DIAGRAMA UML</w:t>
       </w:r>
     </w:p>
     <w:p>
@@ -832,25 +880,7 @@
           <w:sz w:val="24"/>
           <w:szCs w:val="24"/>
         </w:rPr>
-        <w:t xml:space="preserve">8. Mostar para cada piso del edificio </w:t>
-      </w:r>
-      <w:proofErr w:type="gramStart"/>
-      <w:r>
-        <w:rPr>
-          <w:rFonts w:ascii="Californian FB" w:hAnsi="Californian FB"/>
-          <w:sz w:val="24"/>
-          <w:szCs w:val="24"/>
-        </w:rPr>
-        <w:t>( del</w:t>
-      </w:r>
-      <w:proofErr w:type="gramEnd"/>
-      <w:r>
-        <w:rPr>
-          <w:rFonts w:ascii="Californian FB" w:hAnsi="Californian FB"/>
-          <w:sz w:val="24"/>
-          <w:szCs w:val="24"/>
-        </w:rPr>
-        <w:t xml:space="preserve"> 1 al 10) el número de los apartamentos que tienen parqueadero.  </w:t>
+        <w:t xml:space="preserve">8. Mostar para cada piso del edificio ( del 1 al 10) el número de los apartamentos que tienen parqueadero.  </w:t>
       </w:r>
     </w:p>
     <w:p>
@@ -1164,15 +1194,7 @@
           <w:sz w:val="24"/>
           <w:szCs w:val="24"/>
         </w:rPr>
-        <w:t xml:space="preserve"> - </w:t>
-      </w:r>
-      <w:r>
-        <w:rPr>
-          <w:rFonts w:ascii="Californian FB" w:hAnsi="Californian FB"/>
-          <w:sz w:val="24"/>
-          <w:szCs w:val="24"/>
-        </w:rPr>
-        <w:t>Ocupado</w:t>
+        <w:t xml:space="preserve"> - Ocupado</w:t>
       </w:r>
     </w:p>
     <w:p>
@@ -1244,15 +1266,7 @@
           <w:sz w:val="24"/>
           <w:szCs w:val="24"/>
         </w:rPr>
-        <w:t xml:space="preserve"> - </w:t>
-      </w:r>
-      <w:r>
-        <w:rPr>
-          <w:rFonts w:ascii="Californian FB" w:hAnsi="Californian FB"/>
-          <w:sz w:val="24"/>
-          <w:szCs w:val="24"/>
-        </w:rPr>
-        <w:t>Ocupado</w:t>
+        <w:t xml:space="preserve"> - Ocupado</w:t>
       </w:r>
     </w:p>
     <w:p>

</xml_diff>